<commit_message>
Found error and fixed error.
</commit_message>
<xml_diff>
--- a/Note/Spring.docx
+++ b/Note/Spring.docx
@@ -44,23 +44,7 @@
         <w:spacing w:after="0"/>
       </w:pPr>
       <w:r>
-        <w:t xml:space="preserve">If IOC container uses parameterized constructor to create target spring bean class </w:t>
-      </w:r>
-      <w:proofErr w:type="spellStart"/>
-      <w:r>
-        <w:t>obj</w:t>
-      </w:r>
-      <w:proofErr w:type="spellEnd"/>
-      <w:r>
-        <w:t xml:space="preserve"> and to inject one or more dependent spring bean class </w:t>
-      </w:r>
-      <w:proofErr w:type="spellStart"/>
-      <w:r>
-        <w:t>objs</w:t>
-      </w:r>
-      <w:proofErr w:type="spellEnd"/>
-      <w:r>
-        <w:t xml:space="preserve"> then is called Constructor Injection.</w:t>
+        <w:t>If IOC container uses parameterized constructor to create target spring bean class obj and to inject one or more dependent spring bean class objs then is called Constructor Injection.</w:t>
       </w:r>
     </w:p>
     <w:p>
@@ -73,15 +57,7 @@
         <w:spacing w:after="0"/>
       </w:pPr>
       <w:r>
-        <w:t>In xml driven configuration, we need to place “n” number of &lt;constructor-</w:t>
-      </w:r>
-      <w:proofErr w:type="spellStart"/>
-      <w:r>
-        <w:t>arg</w:t>
-      </w:r>
-      <w:proofErr w:type="spellEnd"/>
-      <w:r>
-        <w:t>&gt; tag under &lt;bean&gt; tag to use &lt;n&gt; param constructor for constructor Injection.</w:t>
+        <w:t>In xml driven configuration, we need to place “n” number of &lt;constructor-arg&gt; tag under &lt;bean&gt; tag to use &lt;n&gt; param constructor for constructor Injection.</w:t>
       </w:r>
     </w:p>
     <w:p>
@@ -110,71 +86,13 @@
         <w:rPr>
           <w:color w:val="EE0000"/>
         </w:rPr>
-        <w:t xml:space="preserve">For constructor Injection if we are using &lt;n&gt; param constructor, we must supply all the </w:t>
-      </w:r>
-      <w:proofErr w:type="spellStart"/>
+        <w:t>For constructor Injection if we are using &lt;n&gt; param constructor, we must supply all the args values to those &lt;n&gt; params ortherwise</w:t>
+      </w:r>
       <w:r>
         <w:rPr>
           <w:color w:val="EE0000"/>
         </w:rPr>
-        <w:t>args</w:t>
-      </w:r>
-      <w:proofErr w:type="spellEnd"/>
-      <w:r>
-        <w:rPr>
-          <w:color w:val="EE0000"/>
-        </w:rPr>
-        <w:t xml:space="preserve"> values to those &lt;n&gt; params </w:t>
-      </w:r>
-      <w:proofErr w:type="spellStart"/>
-      <w:r>
-        <w:rPr>
-          <w:color w:val="EE0000"/>
-        </w:rPr>
-        <w:t>ortherwise</w:t>
-      </w:r>
-      <w:proofErr w:type="spellEnd"/>
-      <w:r>
-        <w:rPr>
-          <w:color w:val="EE0000"/>
-        </w:rPr>
-        <w:t xml:space="preserve"> we get the </w:t>
-      </w:r>
-      <w:proofErr w:type="gramStart"/>
-      <w:r>
-        <w:rPr>
-          <w:color w:val="EE0000"/>
-        </w:rPr>
-        <w:t xml:space="preserve">Exception  </w:t>
-      </w:r>
-      <w:proofErr w:type="spellStart"/>
-      <w:r>
-        <w:rPr>
-          <w:color w:val="EE0000"/>
-        </w:rPr>
-        <w:t>i.e</w:t>
-      </w:r>
-      <w:proofErr w:type="spellEnd"/>
-      <w:proofErr w:type="gramEnd"/>
-      <w:r>
-        <w:rPr>
-          <w:color w:val="EE0000"/>
-        </w:rPr>
-        <w:t xml:space="preserve"> go for constructor if there mandatory that all the properties of </w:t>
-      </w:r>
-      <w:proofErr w:type="spellStart"/>
-      <w:r>
-        <w:rPr>
-          <w:color w:val="EE0000"/>
-        </w:rPr>
-        <w:t>taret</w:t>
-      </w:r>
-      <w:proofErr w:type="spellEnd"/>
-      <w:r>
-        <w:rPr>
-          <w:color w:val="EE0000"/>
-        </w:rPr>
-        <w:t xml:space="preserve"> spring bean class must participate in constructor injection.</w:t>
+        <w:t xml:space="preserve"> we get the Exception i.e go for constructor if there mandatory that all the properties of taret spring bean class must participate in constructor injection.</w:t>
       </w:r>
     </w:p>
     <w:p>
@@ -190,21 +108,19 @@
         <w:rPr>
           <w:color w:val="EE0000"/>
         </w:rPr>
-        <w:t xml:space="preserve">Using Setter injection, we can involve our choice </w:t>
-      </w:r>
-      <w:proofErr w:type="gramStart"/>
+        <w:t>Using Setter injection, we can involve our choice properties</w:t>
+      </w:r>
       <w:r>
         <w:rPr>
           <w:color w:val="EE0000"/>
         </w:rPr>
-        <w:t>properties(</w:t>
-      </w:r>
-      <w:proofErr w:type="gramEnd"/>
+        <w:t xml:space="preserve"> </w:t>
+      </w:r>
       <w:r>
         <w:rPr>
           <w:color w:val="EE0000"/>
         </w:rPr>
-        <w:t>either all or few) in the Injection process</w:t>
+        <w:t>(either all or few) in the Injection process</w:t>
       </w:r>
       <w:r>
         <w:t xml:space="preserve"> </w:t>
@@ -229,15 +145,7 @@
         <w:ind w:left="360" w:firstLine="360"/>
       </w:pPr>
       <w:r>
-        <w:t xml:space="preserve">Injection on all the properties of </w:t>
-      </w:r>
-      <w:proofErr w:type="spellStart"/>
-      <w:r>
-        <w:t>pring</w:t>
-      </w:r>
-      <w:proofErr w:type="spellEnd"/>
-      <w:r>
-        <w:t xml:space="preserve"> bean is mandatory then go for constructor injection otherwise go for setter injection</w:t>
+        <w:t>Injection on all the properties of pring bean is mandatory then go for constructor injection otherwise go for setter injection</w:t>
       </w:r>
     </w:p>
     <w:p>
@@ -462,13 +370,8 @@
       <w:pPr>
         <w:spacing w:after="0"/>
       </w:pPr>
-      <w:proofErr w:type="spellStart"/>
-      <w:r>
-        <w:t>ConstructorInjectionExample</w:t>
-      </w:r>
-      <w:proofErr w:type="spellEnd"/>
-      <w:r>
-        <w:t>/</w:t>
+      <w:r>
+        <w:t>ConstructorInjectionExample/</w:t>
       </w:r>
     </w:p>
     <w:p>
@@ -488,15 +391,7 @@
         <w:t>──</w:t>
       </w:r>
       <w:r>
-        <w:t xml:space="preserve"> </w:t>
-      </w:r>
-      <w:proofErr w:type="spellStart"/>
-      <w:r>
-        <w:t>src</w:t>
-      </w:r>
-      <w:proofErr w:type="spellEnd"/>
-      <w:r>
-        <w:t>/</w:t>
+        <w:t xml:space="preserve"> src/</w:t>
       </w:r>
     </w:p>
     <w:p>
@@ -674,15 +569,7 @@
         <w:spacing w:after="0"/>
       </w:pPr>
       <w:r>
-        <w:t xml:space="preserve">package </w:t>
-      </w:r>
-      <w:proofErr w:type="spellStart"/>
-      <w:r>
-        <w:t>com.example</w:t>
-      </w:r>
-      <w:proofErr w:type="spellEnd"/>
-      <w:r>
-        <w:t>;</w:t>
+        <w:t>package com.example;</w:t>
       </w:r>
     </w:p>
     <w:p>
@@ -724,51 +611,23 @@
         <w:spacing w:after="0"/>
       </w:pPr>
       <w:r>
-        <w:t xml:space="preserve">    public </w:t>
-      </w:r>
-      <w:proofErr w:type="gramStart"/>
-      <w:r>
-        <w:t>Address(</w:t>
-      </w:r>
-      <w:proofErr w:type="gramEnd"/>
-      <w:r>
-        <w:t>String city, String country) {</w:t>
-      </w:r>
-    </w:p>
-    <w:p>
-      <w:pPr>
-        <w:spacing w:after="0"/>
-      </w:pPr>
-      <w:r>
-        <w:t xml:space="preserve">        </w:t>
-      </w:r>
-      <w:proofErr w:type="spellStart"/>
-      <w:proofErr w:type="gramStart"/>
-      <w:r>
-        <w:t>this.city</w:t>
-      </w:r>
-      <w:proofErr w:type="spellEnd"/>
-      <w:proofErr w:type="gramEnd"/>
-      <w:r>
-        <w:t xml:space="preserve"> = city;</w:t>
-      </w:r>
-    </w:p>
-    <w:p>
-      <w:pPr>
-        <w:spacing w:after="0"/>
-      </w:pPr>
-      <w:r>
-        <w:t xml:space="preserve">        </w:t>
-      </w:r>
-      <w:proofErr w:type="spellStart"/>
-      <w:proofErr w:type="gramStart"/>
-      <w:r>
-        <w:t>this.country</w:t>
-      </w:r>
-      <w:proofErr w:type="spellEnd"/>
-      <w:proofErr w:type="gramEnd"/>
-      <w:r>
-        <w:t xml:space="preserve"> = country;</w:t>
+        <w:t xml:space="preserve">    public Address(String city, String country) {</w:t>
+      </w:r>
+    </w:p>
+    <w:p>
+      <w:pPr>
+        <w:spacing w:after="0"/>
+      </w:pPr>
+      <w:r>
+        <w:t xml:space="preserve">        this.city = city;</w:t>
+      </w:r>
+    </w:p>
+    <w:p>
+      <w:pPr>
+        <w:spacing w:after="0"/>
+      </w:pPr>
+      <w:r>
+        <w:t xml:space="preserve">        this.country = country;</w:t>
       </w:r>
     </w:p>
     <w:p>
@@ -789,47 +648,23 @@
         <w:spacing w:after="0"/>
       </w:pPr>
       <w:r>
-        <w:t xml:space="preserve">    public void </w:t>
-      </w:r>
-      <w:proofErr w:type="gramStart"/>
-      <w:r>
-        <w:t>display(</w:t>
-      </w:r>
-      <w:proofErr w:type="gramEnd"/>
-      <w:r>
-        <w:t>) {</w:t>
-      </w:r>
-    </w:p>
-    <w:p>
-      <w:pPr>
-        <w:spacing w:after="0"/>
-      </w:pPr>
-      <w:r>
-        <w:t xml:space="preserve">        </w:t>
-      </w:r>
-      <w:proofErr w:type="spellStart"/>
-      <w:r>
-        <w:t>System.out.println</w:t>
-      </w:r>
-      <w:proofErr w:type="spellEnd"/>
-      <w:r>
-        <w:t>("City: " + city);</w:t>
-      </w:r>
-    </w:p>
-    <w:p>
-      <w:pPr>
-        <w:spacing w:after="0"/>
-      </w:pPr>
-      <w:r>
-        <w:t xml:space="preserve">        </w:t>
-      </w:r>
-      <w:proofErr w:type="spellStart"/>
-      <w:r>
-        <w:t>System.out.println</w:t>
-      </w:r>
-      <w:proofErr w:type="spellEnd"/>
-      <w:r>
-        <w:t>("Country: " + country);</w:t>
+        <w:t xml:space="preserve">    public void display() {</w:t>
+      </w:r>
+    </w:p>
+    <w:p>
+      <w:pPr>
+        <w:spacing w:after="0"/>
+      </w:pPr>
+      <w:r>
+        <w:t xml:space="preserve">        System.out.println("City: " + city);</w:t>
+      </w:r>
+    </w:p>
+    <w:p>
+      <w:pPr>
+        <w:spacing w:after="0"/>
+      </w:pPr>
+      <w:r>
+        <w:t xml:space="preserve">        System.out.println("Country: " + country);</w:t>
       </w:r>
     </w:p>
     <w:p>
@@ -894,15 +729,7 @@
         <w:spacing w:after="0"/>
       </w:pPr>
       <w:r>
-        <w:t xml:space="preserve">package </w:t>
-      </w:r>
-      <w:proofErr w:type="spellStart"/>
-      <w:r>
-        <w:t>com.example</w:t>
-      </w:r>
-      <w:proofErr w:type="spellEnd"/>
-      <w:r>
-        <w:t>;</w:t>
+        <w:t>package com.example;</w:t>
       </w:r>
     </w:p>
     <w:p>
@@ -939,36 +766,20 @@
         <w:spacing w:after="0"/>
       </w:pPr>
       <w:r>
-        <w:t xml:space="preserve">    private Address </w:t>
-      </w:r>
-      <w:proofErr w:type="spellStart"/>
-      <w:r>
-        <w:t>address</w:t>
-      </w:r>
-      <w:proofErr w:type="spellEnd"/>
-      <w:r>
-        <w:t>; // dependency</w:t>
-      </w:r>
-    </w:p>
-    <w:p>
-      <w:pPr>
-        <w:spacing w:after="0"/>
-      </w:pPr>
-    </w:p>
-    <w:p>
-      <w:pPr>
-        <w:spacing w:after="0"/>
-      </w:pPr>
-      <w:r>
-        <w:t xml:space="preserve">    public </w:t>
-      </w:r>
-      <w:proofErr w:type="gramStart"/>
-      <w:r>
-        <w:t>Student(</w:t>
-      </w:r>
-      <w:proofErr w:type="gramEnd"/>
-      <w:r>
-        <w:t>int id, String name, Address address) {</w:t>
+        <w:t xml:space="preserve">    private Address address; // dependency</w:t>
+      </w:r>
+    </w:p>
+    <w:p>
+      <w:pPr>
+        <w:spacing w:after="0"/>
+      </w:pPr>
+    </w:p>
+    <w:p>
+      <w:pPr>
+        <w:spacing w:after="0"/>
+      </w:pPr>
+      <w:r>
+        <w:t xml:space="preserve">    public Student(int id, String name, Address address) {</w:t>
       </w:r>
     </w:p>
     <w:p>
@@ -993,17 +804,7 @@
       </w:pPr>
       <w:r>
         <w:lastRenderedPageBreak/>
-        <w:t xml:space="preserve">        </w:t>
-      </w:r>
-      <w:proofErr w:type="spellStart"/>
-      <w:proofErr w:type="gramStart"/>
-      <w:r>
-        <w:t>this.address</w:t>
-      </w:r>
-      <w:proofErr w:type="spellEnd"/>
-      <w:proofErr w:type="gramEnd"/>
-      <w:r>
-        <w:t xml:space="preserve"> = address;</w:t>
+        <w:t xml:space="preserve">        this.address = address;</w:t>
       </w:r>
     </w:p>
     <w:p>
@@ -1024,70 +825,31 @@
         <w:spacing w:after="0"/>
       </w:pPr>
       <w:r>
-        <w:t xml:space="preserve">    public void </w:t>
-      </w:r>
-      <w:proofErr w:type="spellStart"/>
-      <w:proofErr w:type="gramStart"/>
-      <w:r>
-        <w:t>displayInfo</w:t>
-      </w:r>
-      <w:proofErr w:type="spellEnd"/>
-      <w:r>
-        <w:t>(</w:t>
-      </w:r>
-      <w:proofErr w:type="gramEnd"/>
-      <w:r>
-        <w:t>) {</w:t>
-      </w:r>
-    </w:p>
-    <w:p>
-      <w:pPr>
-        <w:spacing w:after="0"/>
-      </w:pPr>
-      <w:r>
-        <w:t xml:space="preserve">        </w:t>
-      </w:r>
-      <w:proofErr w:type="spellStart"/>
-      <w:r>
-        <w:t>System.out.println</w:t>
-      </w:r>
-      <w:proofErr w:type="spellEnd"/>
-      <w:r>
-        <w:t>("Student ID: " + id);</w:t>
-      </w:r>
-    </w:p>
-    <w:p>
-      <w:pPr>
-        <w:spacing w:after="0"/>
-      </w:pPr>
-      <w:r>
-        <w:t xml:space="preserve">        </w:t>
-      </w:r>
-      <w:proofErr w:type="spellStart"/>
-      <w:r>
-        <w:t>System.out.println</w:t>
-      </w:r>
-      <w:proofErr w:type="spellEnd"/>
-      <w:r>
-        <w:t>("Student Name: " + name);</w:t>
-      </w:r>
-    </w:p>
-    <w:p>
-      <w:pPr>
-        <w:spacing w:after="0"/>
-      </w:pPr>
-      <w:r>
-        <w:t xml:space="preserve">        </w:t>
-      </w:r>
-      <w:proofErr w:type="spellStart"/>
-      <w:proofErr w:type="gramStart"/>
-      <w:r>
-        <w:t>address.display</w:t>
-      </w:r>
-      <w:proofErr w:type="spellEnd"/>
-      <w:proofErr w:type="gramEnd"/>
-      <w:r>
-        <w:t>();</w:t>
+        <w:t xml:space="preserve">    public void displayInfo() {</w:t>
+      </w:r>
+    </w:p>
+    <w:p>
+      <w:pPr>
+        <w:spacing w:after="0"/>
+      </w:pPr>
+      <w:r>
+        <w:t xml:space="preserve">        System.out.println("Student ID: " + id);</w:t>
+      </w:r>
+    </w:p>
+    <w:p>
+      <w:pPr>
+        <w:spacing w:after="0"/>
+      </w:pPr>
+      <w:r>
+        <w:t xml:space="preserve">        System.out.println("Student Name: " + name);</w:t>
+      </w:r>
+    </w:p>
+    <w:p>
+      <w:pPr>
+        <w:spacing w:after="0"/>
+      </w:pPr>
+      <w:r>
+        <w:t xml:space="preserve">        address.display();</w:t>
       </w:r>
     </w:p>
     <w:p>
@@ -1152,191 +914,73 @@
         <w:spacing w:after="0"/>
       </w:pPr>
       <w:r>
-        <w:t xml:space="preserve">package </w:t>
-      </w:r>
-      <w:proofErr w:type="spellStart"/>
-      <w:r>
-        <w:t>com.example</w:t>
-      </w:r>
-      <w:proofErr w:type="spellEnd"/>
-      <w:r>
-        <w:t>;</w:t>
-      </w:r>
-    </w:p>
-    <w:p>
-      <w:pPr>
-        <w:spacing w:after="0"/>
-      </w:pPr>
-    </w:p>
-    <w:p>
-      <w:pPr>
-        <w:spacing w:after="0"/>
-      </w:pPr>
-      <w:r>
-        <w:t xml:space="preserve">import </w:t>
-      </w:r>
-      <w:proofErr w:type="spellStart"/>
-      <w:proofErr w:type="gramStart"/>
-      <w:r>
-        <w:t>org.springframework</w:t>
-      </w:r>
-      <w:proofErr w:type="gramEnd"/>
-      <w:r>
-        <w:t>.</w:t>
-      </w:r>
-      <w:proofErr w:type="gramStart"/>
-      <w:r>
-        <w:t>context.ApplicationContext</w:t>
-      </w:r>
-      <w:proofErr w:type="spellEnd"/>
-      <w:proofErr w:type="gramEnd"/>
-      <w:r>
-        <w:t>;</w:t>
-      </w:r>
-    </w:p>
-    <w:p>
-      <w:pPr>
-        <w:spacing w:after="0"/>
-      </w:pPr>
-      <w:r>
-        <w:t xml:space="preserve">import </w:t>
-      </w:r>
-      <w:proofErr w:type="gramStart"/>
-      <w:r>
-        <w:t>org.springframework</w:t>
-      </w:r>
-      <w:proofErr w:type="gramEnd"/>
-      <w:r>
-        <w:t>.</w:t>
-      </w:r>
-      <w:proofErr w:type="gramStart"/>
-      <w:r>
-        <w:t>context.support</w:t>
-      </w:r>
-      <w:proofErr w:type="gramEnd"/>
-      <w:r>
-        <w:t>.ClassPathXmlApplicationContext;</w:t>
-      </w:r>
-    </w:p>
-    <w:p>
-      <w:pPr>
-        <w:spacing w:after="0"/>
-      </w:pPr>
-    </w:p>
-    <w:p>
-      <w:pPr>
-        <w:spacing w:after="0"/>
-      </w:pPr>
-      <w:r>
-        <w:t xml:space="preserve">public class </w:t>
-      </w:r>
-      <w:proofErr w:type="spellStart"/>
-      <w:r>
-        <w:t>MainApp</w:t>
-      </w:r>
-      <w:proofErr w:type="spellEnd"/>
-      <w:r>
-        <w:t xml:space="preserve"> {</w:t>
-      </w:r>
-    </w:p>
-    <w:p>
-      <w:pPr>
-        <w:spacing w:after="0"/>
-      </w:pPr>
-      <w:r>
-        <w:t xml:space="preserve">    public static void </w:t>
-      </w:r>
-      <w:proofErr w:type="gramStart"/>
-      <w:r>
-        <w:t>main(String[</w:t>
-      </w:r>
-      <w:proofErr w:type="gramEnd"/>
-      <w:r>
-        <w:t xml:space="preserve">] </w:t>
-      </w:r>
-      <w:proofErr w:type="spellStart"/>
-      <w:r>
-        <w:t>args</w:t>
-      </w:r>
-      <w:proofErr w:type="spellEnd"/>
-      <w:r>
-        <w:t>) {</w:t>
-      </w:r>
-    </w:p>
-    <w:p>
-      <w:pPr>
-        <w:spacing w:after="0"/>
-      </w:pPr>
-      <w:r>
-        <w:t xml:space="preserve">        </w:t>
-      </w:r>
-      <w:proofErr w:type="spellStart"/>
-      <w:r>
-        <w:t>ApplicationContext</w:t>
-      </w:r>
-      <w:proofErr w:type="spellEnd"/>
-      <w:r>
-        <w:t xml:space="preserve"> context = new </w:t>
-      </w:r>
-      <w:proofErr w:type="spellStart"/>
-      <w:r>
-        <w:t>ClassPathXmlApplicationContext</w:t>
-      </w:r>
-      <w:proofErr w:type="spellEnd"/>
-      <w:r>
-        <w:t>("applicationContext.xml");</w:t>
-      </w:r>
-    </w:p>
-    <w:p>
-      <w:pPr>
-        <w:spacing w:after="0"/>
-      </w:pPr>
-      <w:r>
-        <w:t xml:space="preserve">        Student </w:t>
-      </w:r>
-      <w:proofErr w:type="spellStart"/>
-      <w:r>
-        <w:t>student</w:t>
-      </w:r>
-      <w:proofErr w:type="spellEnd"/>
-      <w:r>
-        <w:t xml:space="preserve"> = (Student) </w:t>
-      </w:r>
-      <w:proofErr w:type="spellStart"/>
-      <w:proofErr w:type="gramStart"/>
-      <w:r>
-        <w:t>context.getBean</w:t>
-      </w:r>
-      <w:proofErr w:type="spellEnd"/>
-      <w:proofErr w:type="gramEnd"/>
-      <w:r>
-        <w:t>("</w:t>
-      </w:r>
-      <w:proofErr w:type="spellStart"/>
-      <w:r>
-        <w:t>studentBean</w:t>
-      </w:r>
-      <w:proofErr w:type="spellEnd"/>
-      <w:r>
-        <w:t>");</w:t>
-      </w:r>
-    </w:p>
-    <w:p>
-      <w:pPr>
-        <w:spacing w:after="0"/>
-      </w:pPr>
-      <w:r>
-        <w:t xml:space="preserve">        </w:t>
-      </w:r>
-      <w:proofErr w:type="spellStart"/>
-      <w:proofErr w:type="gramStart"/>
-      <w:r>
-        <w:t>student.displayInfo</w:t>
-      </w:r>
-      <w:proofErr w:type="spellEnd"/>
-      <w:proofErr w:type="gramEnd"/>
-      <w:r>
-        <w:t>();</w:t>
+        <w:t>package com.example;</w:t>
+      </w:r>
+    </w:p>
+    <w:p>
+      <w:pPr>
+        <w:spacing w:after="0"/>
+      </w:pPr>
+    </w:p>
+    <w:p>
+      <w:pPr>
+        <w:spacing w:after="0"/>
+      </w:pPr>
+      <w:r>
+        <w:t>import org.springframework.context.ApplicationContext;</w:t>
+      </w:r>
+    </w:p>
+    <w:p>
+      <w:pPr>
+        <w:spacing w:after="0"/>
+      </w:pPr>
+      <w:r>
+        <w:t>import org.springframework.context.support.ClassPathXmlApplicationContext;</w:t>
+      </w:r>
+    </w:p>
+    <w:p>
+      <w:pPr>
+        <w:spacing w:after="0"/>
+      </w:pPr>
+    </w:p>
+    <w:p>
+      <w:pPr>
+        <w:spacing w:after="0"/>
+      </w:pPr>
+      <w:r>
+        <w:t>public class MainApp {</w:t>
+      </w:r>
+    </w:p>
+    <w:p>
+      <w:pPr>
+        <w:spacing w:after="0"/>
+      </w:pPr>
+      <w:r>
+        <w:t xml:space="preserve">    public static void main(String[] args) {</w:t>
+      </w:r>
+    </w:p>
+    <w:p>
+      <w:pPr>
+        <w:spacing w:after="0"/>
+      </w:pPr>
+      <w:r>
+        <w:t xml:space="preserve">        ApplicationContext context = new ClassPathXmlApplicationContext("applicationContext.xml");</w:t>
+      </w:r>
+    </w:p>
+    <w:p>
+      <w:pPr>
+        <w:spacing w:after="0"/>
+      </w:pPr>
+      <w:r>
+        <w:t xml:space="preserve">        Student student = (Student) context.getBean("studentBean");</w:t>
+      </w:r>
+    </w:p>
+    <w:p>
+      <w:pPr>
+        <w:spacing w:after="0"/>
+      </w:pPr>
+      <w:r>
+        <w:t xml:space="preserve">        student.displayInfo();</w:t>
       </w:r>
     </w:p>
     <w:p>
@@ -1409,51 +1053,23 @@
         <w:spacing w:after="0"/>
       </w:pPr>
       <w:r>
-        <w:t xml:space="preserve">&lt;beans </w:t>
-      </w:r>
-      <w:proofErr w:type="spellStart"/>
-      <w:r>
-        <w:t>xmlns</w:t>
-      </w:r>
-      <w:proofErr w:type="spellEnd"/>
-      <w:r>
-        <w:t>="http://www.springframework.org/schema/beans"</w:t>
-      </w:r>
-    </w:p>
-    <w:p>
-      <w:pPr>
-        <w:spacing w:after="0"/>
-      </w:pPr>
-      <w:r>
-        <w:t xml:space="preserve">       </w:t>
-      </w:r>
-      <w:proofErr w:type="spellStart"/>
-      <w:proofErr w:type="gramStart"/>
-      <w:r>
-        <w:t>xmlns:xsi</w:t>
-      </w:r>
-      <w:proofErr w:type="spellEnd"/>
-      <w:proofErr w:type="gramEnd"/>
-      <w:r>
-        <w:t>="http://www.w3.org/2001/XMLSchema-instance"</w:t>
-      </w:r>
-    </w:p>
-    <w:p>
-      <w:pPr>
-        <w:spacing w:after="0"/>
-      </w:pPr>
-      <w:r>
-        <w:t xml:space="preserve">       </w:t>
-      </w:r>
-      <w:proofErr w:type="spellStart"/>
-      <w:proofErr w:type="gramStart"/>
-      <w:r>
-        <w:t>xsi:schemaLocation</w:t>
-      </w:r>
-      <w:proofErr w:type="spellEnd"/>
-      <w:proofErr w:type="gramEnd"/>
-      <w:r>
-        <w:t>="</w:t>
+        <w:t>&lt;beans xmlns="http://www.springframework.org/schema/beans"</w:t>
+      </w:r>
+    </w:p>
+    <w:p>
+      <w:pPr>
+        <w:spacing w:after="0"/>
+      </w:pPr>
+      <w:r>
+        <w:t xml:space="preserve">       xmlns:xsi="http://www.w3.org/2001/XMLSchema-instance"</w:t>
+      </w:r>
+    </w:p>
+    <w:p>
+      <w:pPr>
+        <w:spacing w:after="0"/>
+      </w:pPr>
+      <w:r>
+        <w:t xml:space="preserve">       xsi:schemaLocation="</w:t>
       </w:r>
     </w:p>
     <w:p>
@@ -1482,60 +1098,23 @@
         <w:spacing w:after="0"/>
       </w:pPr>
       <w:r>
-        <w:t xml:space="preserve">    &lt;bean id="</w:t>
-      </w:r>
-      <w:proofErr w:type="spellStart"/>
-      <w:r>
-        <w:t>addressBean</w:t>
-      </w:r>
-      <w:proofErr w:type="spellEnd"/>
-      <w:r>
-        <w:t>" class="</w:t>
-      </w:r>
-      <w:proofErr w:type="spellStart"/>
-      <w:r>
-        <w:t>com.</w:t>
-      </w:r>
-      <w:proofErr w:type="gramStart"/>
-      <w:r>
-        <w:t>example.Address</w:t>
-      </w:r>
-      <w:proofErr w:type="spellEnd"/>
-      <w:proofErr w:type="gramEnd"/>
-      <w:r>
-        <w:t>"&gt;</w:t>
-      </w:r>
-    </w:p>
-    <w:p>
-      <w:pPr>
-        <w:spacing w:after="0"/>
-      </w:pPr>
-      <w:r>
-        <w:t xml:space="preserve">        &lt;constructor-</w:t>
-      </w:r>
-      <w:proofErr w:type="spellStart"/>
-      <w:r>
-        <w:t>arg</w:t>
-      </w:r>
-      <w:proofErr w:type="spellEnd"/>
-      <w:r>
-        <w:t xml:space="preserve"> value="Pune"/&gt;</w:t>
-      </w:r>
-    </w:p>
-    <w:p>
-      <w:pPr>
-        <w:spacing w:after="0"/>
-      </w:pPr>
-      <w:r>
-        <w:t xml:space="preserve">        &lt;constructor-</w:t>
-      </w:r>
-      <w:proofErr w:type="spellStart"/>
-      <w:r>
-        <w:t>arg</w:t>
-      </w:r>
-      <w:proofErr w:type="spellEnd"/>
-      <w:r>
-        <w:t xml:space="preserve"> value="India"/&gt;</w:t>
+        <w:t xml:space="preserve">    &lt;bean id="addressBean" class="com.example.Address"&gt;</w:t>
+      </w:r>
+    </w:p>
+    <w:p>
+      <w:pPr>
+        <w:spacing w:after="0"/>
+      </w:pPr>
+      <w:r>
+        <w:t xml:space="preserve">        &lt;constructor-arg value="Pune"/&gt;</w:t>
+      </w:r>
+    </w:p>
+    <w:p>
+      <w:pPr>
+        <w:spacing w:after="0"/>
+      </w:pPr>
+      <w:r>
+        <w:t xml:space="preserve">        &lt;constructor-arg value="India"/&gt;</w:t>
       </w:r>
     </w:p>
     <w:p>
@@ -1556,84 +1135,31 @@
         <w:spacing w:after="0"/>
       </w:pPr>
       <w:r>
-        <w:t xml:space="preserve">    &lt;bean id="</w:t>
-      </w:r>
-      <w:proofErr w:type="spellStart"/>
-      <w:r>
-        <w:t>studentBean</w:t>
-      </w:r>
-      <w:proofErr w:type="spellEnd"/>
-      <w:r>
-        <w:t>" class="</w:t>
-      </w:r>
-      <w:proofErr w:type="spellStart"/>
-      <w:r>
-        <w:t>com.</w:t>
-      </w:r>
-      <w:proofErr w:type="gramStart"/>
-      <w:r>
-        <w:t>example.Student</w:t>
-      </w:r>
-      <w:proofErr w:type="spellEnd"/>
-      <w:proofErr w:type="gramEnd"/>
-      <w:r>
-        <w:t>"&gt;</w:t>
-      </w:r>
-    </w:p>
-    <w:p>
-      <w:pPr>
-        <w:spacing w:after="0"/>
-      </w:pPr>
-      <w:r>
-        <w:t xml:space="preserve">        &lt;constructor-</w:t>
-      </w:r>
-      <w:proofErr w:type="spellStart"/>
-      <w:r>
-        <w:t>arg</w:t>
-      </w:r>
-      <w:proofErr w:type="spellEnd"/>
-      <w:r>
-        <w:t xml:space="preserve"> value="101"/&gt;</w:t>
-      </w:r>
-    </w:p>
-    <w:p>
-      <w:pPr>
-        <w:spacing w:after="0"/>
-      </w:pPr>
-      <w:r>
-        <w:t xml:space="preserve">        &lt;constructor-</w:t>
-      </w:r>
-      <w:proofErr w:type="spellStart"/>
-      <w:r>
-        <w:t>arg</w:t>
-      </w:r>
-      <w:proofErr w:type="spellEnd"/>
-      <w:r>
-        <w:t xml:space="preserve"> value="Lalit"/&gt;</w:t>
-      </w:r>
-    </w:p>
-    <w:p>
-      <w:pPr>
-        <w:spacing w:after="0"/>
-      </w:pPr>
-      <w:r>
-        <w:t xml:space="preserve">        &lt;constructor-</w:t>
-      </w:r>
-      <w:proofErr w:type="spellStart"/>
-      <w:r>
-        <w:t>arg</w:t>
-      </w:r>
-      <w:proofErr w:type="spellEnd"/>
-      <w:r>
-        <w:t xml:space="preserve"> ref="</w:t>
-      </w:r>
-      <w:proofErr w:type="spellStart"/>
-      <w:r>
-        <w:t>addressBean</w:t>
-      </w:r>
-      <w:proofErr w:type="spellEnd"/>
-      <w:r>
-        <w:t>"/&gt;</w:t>
+        <w:t xml:space="preserve">    &lt;bean id="studentBean" class="com.example.Student"&gt;</w:t>
+      </w:r>
+    </w:p>
+    <w:p>
+      <w:pPr>
+        <w:spacing w:after="0"/>
+      </w:pPr>
+      <w:r>
+        <w:t xml:space="preserve">        &lt;constructor-arg value="101"/&gt;</w:t>
+      </w:r>
+    </w:p>
+    <w:p>
+      <w:pPr>
+        <w:spacing w:after="0"/>
+      </w:pPr>
+      <w:r>
+        <w:t xml:space="preserve">        &lt;constructor-arg value="Lalit"/&gt;</w:t>
+      </w:r>
+    </w:p>
+    <w:p>
+      <w:pPr>
+        <w:spacing w:after="0"/>
+      </w:pPr>
+      <w:r>
+        <w:t xml:space="preserve">        &lt;constructor-arg ref="addressBean"/&gt;</w:t>
       </w:r>
     </w:p>
     <w:p>
@@ -1692,23 +1218,7 @@
         <w:spacing w:after="0"/>
       </w:pPr>
       <w:r>
-        <w:t xml:space="preserve">Spring creates </w:t>
-      </w:r>
-      <w:proofErr w:type="spellStart"/>
-      <w:r>
-        <w:t>addressBean</w:t>
-      </w:r>
-      <w:proofErr w:type="spellEnd"/>
-      <w:r>
-        <w:t xml:space="preserve"> first by calling new </w:t>
-      </w:r>
-      <w:proofErr w:type="gramStart"/>
-      <w:r>
-        <w:t>Address(</w:t>
-      </w:r>
-      <w:proofErr w:type="gramEnd"/>
-      <w:r>
-        <w:t>"Pune", "India").</w:t>
+        <w:t>Spring creates addressBean first by calling new Address("Pune", "India").</w:t>
       </w:r>
     </w:p>
     <w:p>
@@ -1720,35 +1230,11 @@
         <w:spacing w:after="0"/>
       </w:pPr>
       <w:r>
-        <w:t xml:space="preserve">Then it creates </w:t>
-      </w:r>
-      <w:proofErr w:type="spellStart"/>
-      <w:r>
-        <w:t>studentBean</w:t>
-      </w:r>
-      <w:proofErr w:type="spellEnd"/>
-      <w:r>
-        <w:t xml:space="preserve"> by calling</w:t>
+        <w:t>Then it creates studentBean by calling</w:t>
       </w:r>
       <w:r>
         <w:br/>
-        <w:t xml:space="preserve">new </w:t>
-      </w:r>
-      <w:proofErr w:type="gramStart"/>
-      <w:r>
-        <w:t>Student(</w:t>
-      </w:r>
-      <w:proofErr w:type="gramEnd"/>
-      <w:r>
-        <w:t xml:space="preserve">101, "Lalit", </w:t>
-      </w:r>
-      <w:proofErr w:type="spellStart"/>
-      <w:r>
-        <w:t>addressBean</w:t>
-      </w:r>
-      <w:proofErr w:type="spellEnd"/>
-      <w:r>
-        <w:t>).</w:t>
+        <w:t>new Student(101, "Lalit", addressBean).</w:t>
       </w:r>
     </w:p>
     <w:p>
@@ -1760,17 +1246,7 @@
         <w:spacing w:after="0"/>
       </w:pPr>
       <w:r>
-        <w:t xml:space="preserve">Finally, </w:t>
-      </w:r>
-      <w:proofErr w:type="spellStart"/>
-      <w:proofErr w:type="gramStart"/>
-      <w:r>
-        <w:t>student.displayInfo</w:t>
-      </w:r>
-      <w:proofErr w:type="spellEnd"/>
-      <w:proofErr w:type="gramEnd"/>
-      <w:r>
-        <w:t>() prints student details + address.</w:t>
+        <w:t>Finally, student.displayInfo() prints student details + address.</w:t>
       </w:r>
     </w:p>
     <w:p>
@@ -1965,7 +1441,7 @@
           <w:color w:val="501000"/>
         </w:rPr>
         <w:pict w14:anchorId="507A21CE">
-          <v:rect id="_x0000_i1039" style="width:0;height:1.5pt" o:hralign="center" o:hrstd="t" o:hr="t" fillcolor="#a0a0a0" stroked="f"/>
+          <v:rect id="_x0000_i1030" style="width:0;height:1.5pt" o:hralign="center" o:hrstd="t" o:hr="t" fillcolor="#a0a0a0" stroked="f"/>
         </w:pict>
       </w:r>
     </w:p>
@@ -2129,23 +1605,13 @@
           <w:color w:val="501000"/>
         </w:rPr>
       </w:pPr>
-      <w:proofErr w:type="gramStart"/>
       <w:r>
         <w:rPr>
           <w:b/>
           <w:bCs/>
           <w:color w:val="501000"/>
         </w:rPr>
-        <w:t>So</w:t>
-      </w:r>
-      <w:proofErr w:type="gramEnd"/>
-      <w:r>
-        <w:rPr>
-          <w:b/>
-          <w:bCs/>
-          <w:color w:val="501000"/>
-        </w:rPr>
-        <w:t xml:space="preserve"> setter injection overrides the earlier value given by constructor injection.</w:t>
+        <w:t>So setter injection overrides the earlier value given by constructor injection.</w:t>
       </w:r>
     </w:p>
     <w:p>
@@ -2310,7 +1776,7 @@
       </w:pPr>
       <w:r>
         <w:pict w14:anchorId="1AADA1BF">
-          <v:rect id="_x0000_i1030" style="width:0;height:1.5pt" o:hralign="center" o:hrstd="t" o:hr="t" fillcolor="#a0a0a0" stroked="f"/>
+          <v:rect id="_x0000_i1031" style="width:0;height:1.5pt" o:hralign="center" o:hrstd="t" o:hr="t" fillcolor="#a0a0a0" stroked="f"/>
         </w:pict>
       </w:r>
     </w:p>
@@ -2403,7 +1869,7 @@
       </w:pPr>
       <w:r>
         <w:pict w14:anchorId="1222CCA5">
-          <v:rect id="_x0000_i1031" style="width:0;height:1.5pt" o:hralign="center" o:hrstd="t" o:hr="t" fillcolor="#a0a0a0" stroked="f"/>
+          <v:rect id="_x0000_i1032" style="width:0;height:1.5pt" o:hralign="center" o:hrstd="t" o:hr="t" fillcolor="#a0a0a0" stroked="f"/>
         </w:pict>
       </w:r>
     </w:p>
@@ -2477,7 +1943,7 @@
       </w:pPr>
       <w:r>
         <w:pict w14:anchorId="5C118884">
-          <v:rect id="_x0000_i1032" style="width:0;height:1.5pt" o:hralign="center" o:hrstd="t" o:hr="t" fillcolor="#a0a0a0" stroked="f"/>
+          <v:rect id="_x0000_i1033" style="width:0;height:1.5pt" o:hralign="center" o:hrstd="t" o:hr="t" fillcolor="#a0a0a0" stroked="f"/>
         </w:pict>
       </w:r>
     </w:p>
@@ -2582,10 +2048,729 @@
     <w:p>
       <w:pPr>
         <w:spacing w:after="0"/>
-      </w:pPr>
-      <w:r>
-        <w:t xml:space="preserve">Thum rules to remember while developing xml driven </w:t>
-      </w:r>
+        <w:rPr>
+          <w:b/>
+          <w:bCs/>
+        </w:rPr>
+      </w:pPr>
+    </w:p>
+    <w:p>
+      <w:pPr>
+        <w:spacing w:after="0"/>
+        <w:rPr>
+          <w:b/>
+          <w:bCs/>
+        </w:rPr>
+      </w:pPr>
+      <w:r>
+        <w:rPr>
+          <w:b/>
+          <w:bCs/>
+          <w:highlight w:val="yellow"/>
+        </w:rPr>
+        <w:t>Simple thumb rules for XML-based Spring configuration</w:t>
+      </w:r>
+    </w:p>
+    <w:p>
+      <w:pPr>
+        <w:spacing w:after="0"/>
+        <w:rPr>
+          <w:b/>
+          <w:bCs/>
+        </w:rPr>
+      </w:pPr>
+      <w:r>
+        <w:rPr>
+          <w:rFonts w:ascii="Segoe UI Emoji" w:hAnsi="Segoe UI Emoji" w:cs="Segoe UI Emoji"/>
+          <w:b/>
+          <w:bCs/>
+        </w:rPr>
+        <w:t>✅</w:t>
+      </w:r>
+      <w:r>
+        <w:rPr>
+          <w:b/>
+          <w:bCs/>
+        </w:rPr>
+        <w:t xml:space="preserve"> 1. Use &lt;bean&gt; tag</w:t>
+      </w:r>
+      <w:r>
+        <w:rPr>
+          <w:b/>
+          <w:bCs/>
+        </w:rPr>
+        <w:br/>
+        <w:t>To define Java classes (user-defined, pre-defined, or third-party) as Spring beans in the XML config file.</w:t>
+      </w:r>
+    </w:p>
+    <w:p>
+      <w:pPr>
+        <w:spacing w:after="0"/>
+        <w:rPr>
+          <w:b/>
+          <w:bCs/>
+        </w:rPr>
+      </w:pPr>
+      <w:r>
+        <w:rPr>
+          <w:rFonts w:ascii="Segoe UI Emoji" w:hAnsi="Segoe UI Emoji" w:cs="Segoe UI Emoji"/>
+          <w:b/>
+          <w:bCs/>
+        </w:rPr>
+        <w:t>✅</w:t>
+      </w:r>
+      <w:r>
+        <w:rPr>
+          <w:b/>
+          <w:bCs/>
+        </w:rPr>
+        <w:t xml:space="preserve"> 2. Use &lt;property&gt; and &lt;constructor-arg&gt; tags</w:t>
+      </w:r>
+    </w:p>
+    <w:p>
+      <w:pPr>
+        <w:numPr>
+          <w:ilvl w:val="0"/>
+          <w:numId w:val="8"/>
+        </w:numPr>
+        <w:spacing w:after="0"/>
+        <w:rPr>
+          <w:b/>
+          <w:bCs/>
+        </w:rPr>
+      </w:pPr>
+      <w:r>
+        <w:rPr>
+          <w:b/>
+          <w:bCs/>
+        </w:rPr>
+        <w:t>&lt;property&gt; → for setter injection</w:t>
+      </w:r>
+    </w:p>
+    <w:p>
+      <w:pPr>
+        <w:numPr>
+          <w:ilvl w:val="0"/>
+          <w:numId w:val="8"/>
+        </w:numPr>
+        <w:spacing w:after="0"/>
+        <w:rPr>
+          <w:b/>
+          <w:bCs/>
+        </w:rPr>
+      </w:pPr>
+      <w:r>
+        <w:rPr>
+          <w:b/>
+          <w:bCs/>
+        </w:rPr>
+        <w:t>&lt;constructor-arg&gt; → for constructor injection</w:t>
+      </w:r>
+      <w:r>
+        <w:rPr>
+          <w:b/>
+          <w:bCs/>
+        </w:rPr>
+        <w:br/>
+        <w:t>These are written inside the &lt;bean&gt; tag.</w:t>
+      </w:r>
+    </w:p>
+    <w:p>
+      <w:pPr>
+        <w:spacing w:after="0"/>
+        <w:rPr>
+          <w:b/>
+          <w:bCs/>
+        </w:rPr>
+      </w:pPr>
+      <w:r>
+        <w:rPr>
+          <w:rFonts w:ascii="Segoe UI Emoji" w:hAnsi="Segoe UI Emoji" w:cs="Segoe UI Emoji"/>
+          <w:b/>
+          <w:bCs/>
+        </w:rPr>
+        <w:t>✅</w:t>
+      </w:r>
+      <w:r>
+        <w:rPr>
+          <w:b/>
+          <w:bCs/>
+        </w:rPr>
+        <w:t xml:space="preserve"> 3. Create IoC container in main class</w:t>
+      </w:r>
+      <w:r>
+        <w:rPr>
+          <w:b/>
+          <w:bCs/>
+        </w:rPr>
+        <w:br/>
+        <w:t>Use either:</w:t>
+      </w:r>
+    </w:p>
+    <w:p>
+      <w:pPr>
+        <w:numPr>
+          <w:ilvl w:val="0"/>
+          <w:numId w:val="9"/>
+        </w:numPr>
+        <w:spacing w:after="0"/>
+        <w:rPr>
+          <w:b/>
+          <w:bCs/>
+        </w:rPr>
+      </w:pPr>
+      <w:r>
+        <w:rPr>
+          <w:b/>
+          <w:bCs/>
+        </w:rPr>
+        <w:t>FileSystemXmlApplicationContext</w:t>
+      </w:r>
+    </w:p>
+    <w:p>
+      <w:pPr>
+        <w:numPr>
+          <w:ilvl w:val="0"/>
+          <w:numId w:val="9"/>
+        </w:numPr>
+        <w:spacing w:after="0"/>
+        <w:rPr>
+          <w:b/>
+          <w:bCs/>
+        </w:rPr>
+      </w:pPr>
+      <w:r>
+        <w:rPr>
+          <w:b/>
+          <w:bCs/>
+        </w:rPr>
+        <w:t>ClassPathXmlApplicationContext</w:t>
+      </w:r>
+      <w:r>
+        <w:rPr>
+          <w:b/>
+          <w:bCs/>
+        </w:rPr>
+        <w:br/>
+        <w:t>Pass the XML config file to these classes to load the Spring beans.</w:t>
+      </w:r>
+    </w:p>
+    <w:p>
+      <w:pPr>
+        <w:spacing w:after="0"/>
+        <w:rPr>
+          <w:b/>
+          <w:bCs/>
+        </w:rPr>
+      </w:pPr>
+      <w:r>
+        <w:rPr>
+          <w:b/>
+          <w:bCs/>
+        </w:rPr>
+        <w:t>===============</w:t>
+      </w:r>
+    </w:p>
+    <w:p>
+      <w:pPr>
+        <w:spacing w:after="0"/>
+        <w:rPr>
+          <w:b/>
+          <w:bCs/>
+        </w:rPr>
+      </w:pPr>
+    </w:p>
+    <w:p>
+      <w:pPr>
+        <w:spacing w:after="0"/>
+        <w:rPr>
+          <w:b/>
+          <w:bCs/>
+        </w:rPr>
+      </w:pPr>
+      <w:r>
+        <w:rPr>
+          <w:b/>
+          <w:bCs/>
+        </w:rPr>
+        <w:t>Thum rules to remember while developing xml + annotation driven cfgs based spring app</w:t>
+      </w:r>
+    </w:p>
+    <w:p>
+      <w:pPr>
+        <w:pStyle w:val="ListParagraph"/>
+        <w:numPr>
+          <w:ilvl w:val="0"/>
+          <w:numId w:val="11"/>
+        </w:numPr>
+        <w:spacing w:after="0"/>
+        <w:rPr>
+          <w:b/>
+          <w:bCs/>
+        </w:rPr>
+      </w:pPr>
+      <w:r>
+        <w:t>A) configure user-defined classes as the pring beans using @Component annotation and make these classes as scannable classes for IOC container by specifying their packages in spring bean cfg file using &lt;context: component-scan&gt; tag of spring bean cfg file.</w:t>
+      </w:r>
+    </w:p>
+    <w:p>
+      <w:pPr>
+        <w:pStyle w:val="ListParagraph"/>
+        <w:spacing w:after="0"/>
+        <w:rPr>
+          <w:b/>
+          <w:bCs/>
+        </w:rPr>
+      </w:pPr>
+    </w:p>
+    <w:p>
+      <w:pPr>
+        <w:spacing w:after="0"/>
+        <w:ind w:left="720"/>
+        <w:rPr>
+          <w:b/>
+          <w:bCs/>
+          <w:color w:val="1F3864" w:themeColor="accent1" w:themeShade="80"/>
+        </w:rPr>
+      </w:pPr>
+      <w:r>
+        <w:rPr>
+          <w:b/>
+          <w:bCs/>
+          <w:color w:val="1F3864" w:themeColor="accent1" w:themeShade="80"/>
+        </w:rPr>
+        <w:t>Ex.   WishMessageGenerator.java</w:t>
+      </w:r>
+    </w:p>
+    <w:p>
+      <w:pPr>
+        <w:spacing w:after="0"/>
+        <w:ind w:left="720"/>
+        <w:rPr>
+          <w:b/>
+          <w:bCs/>
+          <w:color w:val="1F3864" w:themeColor="accent1" w:themeShade="80"/>
+        </w:rPr>
+      </w:pPr>
+      <w:r>
+        <w:rPr>
+          <w:b/>
+          <w:bCs/>
+          <w:color w:val="1F3864" w:themeColor="accent1" w:themeShade="80"/>
+        </w:rPr>
+        <w:t>---------------------------------------------</w:t>
+      </w:r>
+    </w:p>
+    <w:p>
+      <w:pPr>
+        <w:spacing w:after="0"/>
+        <w:rPr>
+          <w:b/>
+          <w:bCs/>
+          <w:color w:val="1F3864" w:themeColor="accent1" w:themeShade="80"/>
+        </w:rPr>
+      </w:pPr>
+      <w:r>
+        <w:rPr>
+          <w:b/>
+          <w:bCs/>
+          <w:color w:val="1F3864" w:themeColor="accent1" w:themeShade="80"/>
+        </w:rPr>
+        <w:tab/>
+        <w:t>Package com.nt.sbeans;</w:t>
+      </w:r>
+    </w:p>
+    <w:p>
+      <w:pPr>
+        <w:spacing w:after="0"/>
+        <w:ind w:left="720"/>
+        <w:rPr>
+          <w:b/>
+          <w:bCs/>
+          <w:color w:val="1F3864" w:themeColor="accent1" w:themeShade="80"/>
+        </w:rPr>
+      </w:pPr>
+      <w:r>
+        <w:rPr>
+          <w:b/>
+          <w:bCs/>
+          <w:color w:val="1F3864" w:themeColor="accent1" w:themeShade="80"/>
+        </w:rPr>
+        <w:t>@component(“wmg”)</w:t>
+      </w:r>
+    </w:p>
+    <w:p>
+      <w:pPr>
+        <w:spacing w:after="0"/>
+        <w:ind w:left="720"/>
+        <w:rPr>
+          <w:b/>
+          <w:bCs/>
+          <w:color w:val="1F3864" w:themeColor="accent1" w:themeShade="80"/>
+        </w:rPr>
+      </w:pPr>
+      <w:r>
+        <w:rPr>
+          <w:b/>
+          <w:bCs/>
+          <w:color w:val="1F3864" w:themeColor="accent1" w:themeShade="80"/>
+        </w:rPr>
+        <w:t>Public class WishMessageGenerator{</w:t>
+      </w:r>
+    </w:p>
+    <w:p>
+      <w:pPr>
+        <w:spacing w:after="0"/>
+        <w:ind w:left="720"/>
+        <w:rPr>
+          <w:b/>
+          <w:bCs/>
+          <w:color w:val="1F3864" w:themeColor="accent1" w:themeShade="80"/>
+        </w:rPr>
+      </w:pPr>
+      <w:r>
+        <w:rPr>
+          <w:b/>
+          <w:bCs/>
+          <w:color w:val="1F3864" w:themeColor="accent1" w:themeShade="80"/>
+        </w:rPr>
+        <w:tab/>
+        <w:t>…..</w:t>
+      </w:r>
+    </w:p>
+    <w:p>
+      <w:pPr>
+        <w:spacing w:after="0"/>
+        <w:ind w:left="720"/>
+        <w:rPr>
+          <w:b/>
+          <w:bCs/>
+          <w:color w:val="1F3864" w:themeColor="accent1" w:themeShade="80"/>
+        </w:rPr>
+      </w:pPr>
+      <w:r>
+        <w:rPr>
+          <w:b/>
+          <w:bCs/>
+          <w:color w:val="1F3864" w:themeColor="accent1" w:themeShade="80"/>
+        </w:rPr>
+        <w:tab/>
+        <w:t>…..</w:t>
+      </w:r>
+    </w:p>
+    <w:p>
+      <w:pPr>
+        <w:spacing w:after="0"/>
+        <w:ind w:left="720"/>
+        <w:rPr>
+          <w:b/>
+          <w:bCs/>
+          <w:color w:val="1F3864" w:themeColor="accent1" w:themeShade="80"/>
+        </w:rPr>
+      </w:pPr>
+      <w:r>
+        <w:rPr>
+          <w:b/>
+          <w:bCs/>
+          <w:color w:val="1F3864" w:themeColor="accent1" w:themeShade="80"/>
+        </w:rPr>
+        <w:t>}</w:t>
+      </w:r>
+    </w:p>
+    <w:p>
+      <w:pPr>
+        <w:spacing w:after="0"/>
+        <w:rPr>
+          <w:b/>
+          <w:bCs/>
+        </w:rPr>
+      </w:pPr>
+    </w:p>
+    <w:p>
+      <w:pPr>
+        <w:spacing w:after="0"/>
+        <w:rPr>
+          <w:b/>
+          <w:bCs/>
+          <w:color w:val="1F3864" w:themeColor="accent1" w:themeShade="80"/>
+        </w:rPr>
+      </w:pPr>
+      <w:r>
+        <w:rPr>
+          <w:b/>
+          <w:bCs/>
+        </w:rPr>
+        <w:tab/>
+      </w:r>
+      <w:r>
+        <w:rPr>
+          <w:b/>
+          <w:bCs/>
+          <w:color w:val="1F3864" w:themeColor="accent1" w:themeShade="80"/>
+        </w:rPr>
+        <w:t>ApplicationContext.xml(partial Code)</w:t>
+      </w:r>
+    </w:p>
+    <w:p>
+      <w:pPr>
+        <w:spacing w:after="0"/>
+        <w:rPr>
+          <w:b/>
+          <w:bCs/>
+          <w:color w:val="1F3864" w:themeColor="accent1" w:themeShade="80"/>
+        </w:rPr>
+      </w:pPr>
+      <w:r>
+        <w:rPr>
+          <w:b/>
+          <w:bCs/>
+          <w:color w:val="1F3864" w:themeColor="accent1" w:themeShade="80"/>
+        </w:rPr>
+        <w:tab/>
+        <w:t>--------------------------------------------------</w:t>
+      </w:r>
+    </w:p>
+    <w:p>
+      <w:pPr>
+        <w:spacing w:after="0"/>
+        <w:rPr>
+          <w:b/>
+          <w:bCs/>
+          <w:color w:val="1F3864" w:themeColor="accent1" w:themeShade="80"/>
+        </w:rPr>
+      </w:pPr>
+      <w:r>
+        <w:rPr>
+          <w:b/>
+          <w:bCs/>
+          <w:color w:val="1F3864" w:themeColor="accent1" w:themeShade="80"/>
+        </w:rPr>
+        <w:tab/>
+        <w:t>&lt;context:component-scan packages = “</w:t>
+      </w:r>
+      <w:r>
+        <w:rPr>
+          <w:b/>
+          <w:bCs/>
+          <w:color w:val="C00000"/>
+        </w:rPr>
+        <w:t>com.nt.sbeans</w:t>
+      </w:r>
+      <w:r>
+        <w:rPr>
+          <w:b/>
+          <w:bCs/>
+          <w:color w:val="1F3864" w:themeColor="accent1" w:themeShade="80"/>
+        </w:rPr>
+        <w:t>”/&gt;</w:t>
+      </w:r>
+      <w:r>
+        <w:rPr>
+          <w:b/>
+          <w:bCs/>
+          <w:color w:val="1F3864" w:themeColor="accent1" w:themeShade="80"/>
+        </w:rPr>
+        <w:t xml:space="preserve"> </w:t>
+      </w:r>
+    </w:p>
+    <w:p>
+      <w:pPr>
+        <w:spacing w:after="0"/>
+        <w:ind w:left="3600" w:firstLine="720"/>
+        <w:rPr>
+          <w:b/>
+          <w:bCs/>
+          <w:color w:val="C00000"/>
+        </w:rPr>
+      </w:pPr>
+      <w:r>
+        <w:rPr>
+          <w:b/>
+          <w:bCs/>
+          <w:color w:val="C00000"/>
+        </w:rPr>
+        <w:t xml:space="preserve">- </w:t>
+      </w:r>
+      <w:r>
+        <w:rPr>
+          <w:b/>
+          <w:bCs/>
+          <w:color w:val="C00000"/>
+        </w:rPr>
+        <w:t>IOC container takes this package</w:t>
+      </w:r>
+      <w:r>
+        <w:rPr>
+          <w:b/>
+          <w:bCs/>
+          <w:color w:val="C00000"/>
+        </w:rPr>
+        <w:t xml:space="preserve"> and its sub packages</w:t>
+      </w:r>
+    </w:p>
+    <w:p>
+      <w:pPr>
+        <w:spacing w:after="0"/>
+        <w:ind w:left="4320" w:firstLine="48"/>
+        <w:rPr>
+          <w:b/>
+          <w:bCs/>
+          <w:color w:val="1F3864" w:themeColor="accent1" w:themeShade="80"/>
+        </w:rPr>
+      </w:pPr>
+      <w:r>
+        <w:rPr>
+          <w:b/>
+          <w:bCs/>
+          <w:color w:val="C00000"/>
+        </w:rPr>
+        <w:t>goes to that package</w:t>
+      </w:r>
+      <w:r>
+        <w:rPr>
+          <w:b/>
+          <w:bCs/>
+          <w:color w:val="C00000"/>
+        </w:rPr>
+        <w:t xml:space="preserve"> </w:t>
+      </w:r>
+      <w:r>
+        <w:rPr>
+          <w:b/>
+          <w:bCs/>
+          <w:color w:val="C00000"/>
+        </w:rPr>
+        <w:t xml:space="preserve">To search for classes annotate with @Component and </w:t>
+      </w:r>
+      <w:r>
+        <w:rPr>
+          <w:b/>
+          <w:bCs/>
+          <w:color w:val="C00000"/>
+        </w:rPr>
+        <w:t>r</w:t>
+      </w:r>
+      <w:r>
+        <w:rPr>
+          <w:b/>
+          <w:bCs/>
+          <w:color w:val="C00000"/>
+        </w:rPr>
+        <w:t xml:space="preserve">ecognizes them as spring beans. </w:t>
+      </w:r>
+      <w:r>
+        <w:rPr>
+          <w:b/>
+          <w:bCs/>
+          <w:color w:val="1F3864" w:themeColor="accent1" w:themeShade="80"/>
+        </w:rPr>
+        <w:tab/>
+      </w:r>
+      <w:r>
+        <w:rPr>
+          <w:b/>
+          <w:bCs/>
+          <w:color w:val="1F3864" w:themeColor="accent1" w:themeShade="80"/>
+        </w:rPr>
+        <w:tab/>
+      </w:r>
+      <w:r>
+        <w:rPr>
+          <w:b/>
+          <w:bCs/>
+          <w:color w:val="1F3864" w:themeColor="accent1" w:themeShade="80"/>
+        </w:rPr>
+        <w:tab/>
+      </w:r>
+      <w:r>
+        <w:rPr>
+          <w:b/>
+          <w:bCs/>
+          <w:color w:val="1F3864" w:themeColor="accent1" w:themeShade="80"/>
+        </w:rPr>
+        <w:tab/>
+      </w:r>
+      <w:r>
+        <w:rPr>
+          <w:b/>
+          <w:bCs/>
+          <w:color w:val="1F3864" w:themeColor="accent1" w:themeShade="80"/>
+        </w:rPr>
+        <w:tab/>
+      </w:r>
+    </w:p>
+    <w:p>
+      <w:pPr>
+        <w:spacing w:after="0"/>
+      </w:pPr>
+      <w:r>
+        <w:t xml:space="preserve">b) configure pre-defined , third party supplied java classes as the spring bean </w:t>
+      </w:r>
+      <w:r>
+        <w:t>using &lt;bean&gt; tags of the spring bean cfg file.</w:t>
+      </w:r>
+    </w:p>
+    <w:p>
+      <w:pPr>
+        <w:spacing w:after="0"/>
+        <w:rPr>
+          <w:b/>
+          <w:bCs/>
+        </w:rPr>
+      </w:pPr>
+      <w:r>
+        <w:rPr>
+          <w:b/>
+          <w:bCs/>
+        </w:rPr>
+        <w:lastRenderedPageBreak/>
+        <w:t>ApplicationContext.xml</w:t>
+      </w:r>
+    </w:p>
+    <w:p>
+      <w:pPr>
+        <w:spacing w:after="0"/>
+        <w:rPr>
+          <w:b/>
+          <w:bCs/>
+        </w:rPr>
+      </w:pPr>
+      <w:r>
+        <w:rPr>
+          <w:b/>
+          <w:bCs/>
+        </w:rPr>
+        <w:t>-------------------------------</w:t>
+      </w:r>
+    </w:p>
+    <w:p>
+      <w:pPr>
+        <w:spacing w:after="0"/>
+        <w:rPr>
+          <w:b/>
+          <w:bCs/>
+        </w:rPr>
+      </w:pPr>
+    </w:p>
+    <w:p>
+      <w:pPr>
+        <w:spacing w:after="0"/>
+        <w:rPr>
+          <w:b/>
+          <w:bCs/>
+          <w:color w:val="1F3864" w:themeColor="accent1" w:themeShade="80"/>
+        </w:rPr>
+      </w:pPr>
+    </w:p>
+    <w:p>
+      <w:pPr>
+        <w:spacing w:after="0"/>
+        <w:rPr>
+          <w:b/>
+          <w:bCs/>
+          <w:color w:val="1F3864" w:themeColor="accent1" w:themeShade="80"/>
+        </w:rPr>
+      </w:pPr>
     </w:p>
     <w:p>
       <w:pPr>
@@ -2731,6 +2916,304 @@
     </w:lvl>
   </w:abstractNum>
   <w:abstractNum w:abstractNumId="1" w15:restartNumberingAfterBreak="0">
+    <w:nsid w:val="28F02F26"/>
+    <w:multiLevelType w:val="multilevel"/>
+    <w:tmpl w:val="24CE72A4"/>
+    <w:lvl w:ilvl="0">
+      <w:start w:val="1"/>
+      <w:numFmt w:val="bullet"/>
+      <w:lvlText w:val=""/>
+      <w:lvlJc w:val="left"/>
+      <w:pPr>
+        <w:tabs>
+          <w:tab w:val="num" w:pos="720"/>
+        </w:tabs>
+        <w:ind w:left="720" w:hanging="360"/>
+      </w:pPr>
+      <w:rPr>
+        <w:rFonts w:ascii="Symbol" w:hAnsi="Symbol" w:hint="default"/>
+        <w:sz w:val="20"/>
+      </w:rPr>
+    </w:lvl>
+    <w:lvl w:ilvl="1" w:tentative="1">
+      <w:start w:val="1"/>
+      <w:numFmt w:val="bullet"/>
+      <w:lvlText w:val="o"/>
+      <w:lvlJc w:val="left"/>
+      <w:pPr>
+        <w:tabs>
+          <w:tab w:val="num" w:pos="1440"/>
+        </w:tabs>
+        <w:ind w:left="1440" w:hanging="360"/>
+      </w:pPr>
+      <w:rPr>
+        <w:rFonts w:ascii="Courier New" w:hAnsi="Courier New" w:hint="default"/>
+        <w:sz w:val="20"/>
+      </w:rPr>
+    </w:lvl>
+    <w:lvl w:ilvl="2" w:tentative="1">
+      <w:start w:val="1"/>
+      <w:numFmt w:val="bullet"/>
+      <w:lvlText w:val=""/>
+      <w:lvlJc w:val="left"/>
+      <w:pPr>
+        <w:tabs>
+          <w:tab w:val="num" w:pos="2160"/>
+        </w:tabs>
+        <w:ind w:left="2160" w:hanging="360"/>
+      </w:pPr>
+      <w:rPr>
+        <w:rFonts w:ascii="Wingdings" w:hAnsi="Wingdings" w:hint="default"/>
+        <w:sz w:val="20"/>
+      </w:rPr>
+    </w:lvl>
+    <w:lvl w:ilvl="3" w:tentative="1">
+      <w:start w:val="1"/>
+      <w:numFmt w:val="bullet"/>
+      <w:lvlText w:val=""/>
+      <w:lvlJc w:val="left"/>
+      <w:pPr>
+        <w:tabs>
+          <w:tab w:val="num" w:pos="2880"/>
+        </w:tabs>
+        <w:ind w:left="2880" w:hanging="360"/>
+      </w:pPr>
+      <w:rPr>
+        <w:rFonts w:ascii="Wingdings" w:hAnsi="Wingdings" w:hint="default"/>
+        <w:sz w:val="20"/>
+      </w:rPr>
+    </w:lvl>
+    <w:lvl w:ilvl="4" w:tentative="1">
+      <w:start w:val="1"/>
+      <w:numFmt w:val="bullet"/>
+      <w:lvlText w:val=""/>
+      <w:lvlJc w:val="left"/>
+      <w:pPr>
+        <w:tabs>
+          <w:tab w:val="num" w:pos="3600"/>
+        </w:tabs>
+        <w:ind w:left="3600" w:hanging="360"/>
+      </w:pPr>
+      <w:rPr>
+        <w:rFonts w:ascii="Wingdings" w:hAnsi="Wingdings" w:hint="default"/>
+        <w:sz w:val="20"/>
+      </w:rPr>
+    </w:lvl>
+    <w:lvl w:ilvl="5" w:tentative="1">
+      <w:start w:val="1"/>
+      <w:numFmt w:val="bullet"/>
+      <w:lvlText w:val=""/>
+      <w:lvlJc w:val="left"/>
+      <w:pPr>
+        <w:tabs>
+          <w:tab w:val="num" w:pos="4320"/>
+        </w:tabs>
+        <w:ind w:left="4320" w:hanging="360"/>
+      </w:pPr>
+      <w:rPr>
+        <w:rFonts w:ascii="Wingdings" w:hAnsi="Wingdings" w:hint="default"/>
+        <w:sz w:val="20"/>
+      </w:rPr>
+    </w:lvl>
+    <w:lvl w:ilvl="6" w:tentative="1">
+      <w:start w:val="1"/>
+      <w:numFmt w:val="bullet"/>
+      <w:lvlText w:val=""/>
+      <w:lvlJc w:val="left"/>
+      <w:pPr>
+        <w:tabs>
+          <w:tab w:val="num" w:pos="5040"/>
+        </w:tabs>
+        <w:ind w:left="5040" w:hanging="360"/>
+      </w:pPr>
+      <w:rPr>
+        <w:rFonts w:ascii="Wingdings" w:hAnsi="Wingdings" w:hint="default"/>
+        <w:sz w:val="20"/>
+      </w:rPr>
+    </w:lvl>
+    <w:lvl w:ilvl="7" w:tentative="1">
+      <w:start w:val="1"/>
+      <w:numFmt w:val="bullet"/>
+      <w:lvlText w:val=""/>
+      <w:lvlJc w:val="left"/>
+      <w:pPr>
+        <w:tabs>
+          <w:tab w:val="num" w:pos="5760"/>
+        </w:tabs>
+        <w:ind w:left="5760" w:hanging="360"/>
+      </w:pPr>
+      <w:rPr>
+        <w:rFonts w:ascii="Wingdings" w:hAnsi="Wingdings" w:hint="default"/>
+        <w:sz w:val="20"/>
+      </w:rPr>
+    </w:lvl>
+    <w:lvl w:ilvl="8" w:tentative="1">
+      <w:start w:val="1"/>
+      <w:numFmt w:val="bullet"/>
+      <w:lvlText w:val=""/>
+      <w:lvlJc w:val="left"/>
+      <w:pPr>
+        <w:tabs>
+          <w:tab w:val="num" w:pos="6480"/>
+        </w:tabs>
+        <w:ind w:left="6480" w:hanging="360"/>
+      </w:pPr>
+      <w:rPr>
+        <w:rFonts w:ascii="Wingdings" w:hAnsi="Wingdings" w:hint="default"/>
+        <w:sz w:val="20"/>
+      </w:rPr>
+    </w:lvl>
+  </w:abstractNum>
+  <w:abstractNum w:abstractNumId="2" w15:restartNumberingAfterBreak="0">
+    <w:nsid w:val="32A63B7A"/>
+    <w:multiLevelType w:val="multilevel"/>
+    <w:tmpl w:val="ECDC613C"/>
+    <w:lvl w:ilvl="0">
+      <w:start w:val="1"/>
+      <w:numFmt w:val="bullet"/>
+      <w:lvlText w:val=""/>
+      <w:lvlJc w:val="left"/>
+      <w:pPr>
+        <w:tabs>
+          <w:tab w:val="num" w:pos="720"/>
+        </w:tabs>
+        <w:ind w:left="720" w:hanging="360"/>
+      </w:pPr>
+      <w:rPr>
+        <w:rFonts w:ascii="Symbol" w:hAnsi="Symbol" w:hint="default"/>
+        <w:sz w:val="20"/>
+      </w:rPr>
+    </w:lvl>
+    <w:lvl w:ilvl="1" w:tentative="1">
+      <w:start w:val="1"/>
+      <w:numFmt w:val="bullet"/>
+      <w:lvlText w:val="o"/>
+      <w:lvlJc w:val="left"/>
+      <w:pPr>
+        <w:tabs>
+          <w:tab w:val="num" w:pos="1440"/>
+        </w:tabs>
+        <w:ind w:left="1440" w:hanging="360"/>
+      </w:pPr>
+      <w:rPr>
+        <w:rFonts w:ascii="Courier New" w:hAnsi="Courier New" w:hint="default"/>
+        <w:sz w:val="20"/>
+      </w:rPr>
+    </w:lvl>
+    <w:lvl w:ilvl="2" w:tentative="1">
+      <w:start w:val="1"/>
+      <w:numFmt w:val="bullet"/>
+      <w:lvlText w:val=""/>
+      <w:lvlJc w:val="left"/>
+      <w:pPr>
+        <w:tabs>
+          <w:tab w:val="num" w:pos="2160"/>
+        </w:tabs>
+        <w:ind w:left="2160" w:hanging="360"/>
+      </w:pPr>
+      <w:rPr>
+        <w:rFonts w:ascii="Wingdings" w:hAnsi="Wingdings" w:hint="default"/>
+        <w:sz w:val="20"/>
+      </w:rPr>
+    </w:lvl>
+    <w:lvl w:ilvl="3" w:tentative="1">
+      <w:start w:val="1"/>
+      <w:numFmt w:val="bullet"/>
+      <w:lvlText w:val=""/>
+      <w:lvlJc w:val="left"/>
+      <w:pPr>
+        <w:tabs>
+          <w:tab w:val="num" w:pos="2880"/>
+        </w:tabs>
+        <w:ind w:left="2880" w:hanging="360"/>
+      </w:pPr>
+      <w:rPr>
+        <w:rFonts w:ascii="Wingdings" w:hAnsi="Wingdings" w:hint="default"/>
+        <w:sz w:val="20"/>
+      </w:rPr>
+    </w:lvl>
+    <w:lvl w:ilvl="4" w:tentative="1">
+      <w:start w:val="1"/>
+      <w:numFmt w:val="bullet"/>
+      <w:lvlText w:val=""/>
+      <w:lvlJc w:val="left"/>
+      <w:pPr>
+        <w:tabs>
+          <w:tab w:val="num" w:pos="3600"/>
+        </w:tabs>
+        <w:ind w:left="3600" w:hanging="360"/>
+      </w:pPr>
+      <w:rPr>
+        <w:rFonts w:ascii="Wingdings" w:hAnsi="Wingdings" w:hint="default"/>
+        <w:sz w:val="20"/>
+      </w:rPr>
+    </w:lvl>
+    <w:lvl w:ilvl="5" w:tentative="1">
+      <w:start w:val="1"/>
+      <w:numFmt w:val="bullet"/>
+      <w:lvlText w:val=""/>
+      <w:lvlJc w:val="left"/>
+      <w:pPr>
+        <w:tabs>
+          <w:tab w:val="num" w:pos="4320"/>
+        </w:tabs>
+        <w:ind w:left="4320" w:hanging="360"/>
+      </w:pPr>
+      <w:rPr>
+        <w:rFonts w:ascii="Wingdings" w:hAnsi="Wingdings" w:hint="default"/>
+        <w:sz w:val="20"/>
+      </w:rPr>
+    </w:lvl>
+    <w:lvl w:ilvl="6" w:tentative="1">
+      <w:start w:val="1"/>
+      <w:numFmt w:val="bullet"/>
+      <w:lvlText w:val=""/>
+      <w:lvlJc w:val="left"/>
+      <w:pPr>
+        <w:tabs>
+          <w:tab w:val="num" w:pos="5040"/>
+        </w:tabs>
+        <w:ind w:left="5040" w:hanging="360"/>
+      </w:pPr>
+      <w:rPr>
+        <w:rFonts w:ascii="Wingdings" w:hAnsi="Wingdings" w:hint="default"/>
+        <w:sz w:val="20"/>
+      </w:rPr>
+    </w:lvl>
+    <w:lvl w:ilvl="7" w:tentative="1">
+      <w:start w:val="1"/>
+      <w:numFmt w:val="bullet"/>
+      <w:lvlText w:val=""/>
+      <w:lvlJc w:val="left"/>
+      <w:pPr>
+        <w:tabs>
+          <w:tab w:val="num" w:pos="5760"/>
+        </w:tabs>
+        <w:ind w:left="5760" w:hanging="360"/>
+      </w:pPr>
+      <w:rPr>
+        <w:rFonts w:ascii="Wingdings" w:hAnsi="Wingdings" w:hint="default"/>
+        <w:sz w:val="20"/>
+      </w:rPr>
+    </w:lvl>
+    <w:lvl w:ilvl="8" w:tentative="1">
+      <w:start w:val="1"/>
+      <w:numFmt w:val="bullet"/>
+      <w:lvlText w:val=""/>
+      <w:lvlJc w:val="left"/>
+      <w:pPr>
+        <w:tabs>
+          <w:tab w:val="num" w:pos="6480"/>
+        </w:tabs>
+        <w:ind w:left="6480" w:hanging="360"/>
+      </w:pPr>
+      <w:rPr>
+        <w:rFonts w:ascii="Wingdings" w:hAnsi="Wingdings" w:hint="default"/>
+        <w:sz w:val="20"/>
+      </w:rPr>
+    </w:lvl>
+  </w:abstractNum>
+  <w:abstractNum w:abstractNumId="3" w15:restartNumberingAfterBreak="0">
     <w:nsid w:val="370463E2"/>
     <w:multiLevelType w:val="multilevel"/>
     <w:tmpl w:val="26B8ACA0"/>
@@ -2879,7 +3362,269 @@
       </w:rPr>
     </w:lvl>
   </w:abstractNum>
-  <w:abstractNum w:abstractNumId="2" w15:restartNumberingAfterBreak="0">
+  <w:abstractNum w:abstractNumId="4" w15:restartNumberingAfterBreak="0">
+    <w:nsid w:val="3F473E17"/>
+    <w:multiLevelType w:val="hybridMultilevel"/>
+    <w:tmpl w:val="CB6A2B42"/>
+    <w:lvl w:ilvl="0" w:tplc="039CF6F6">
+      <w:start w:val="1"/>
+      <w:numFmt w:val="bullet"/>
+      <w:lvlText w:val=""/>
+      <w:lvlJc w:val="left"/>
+      <w:pPr>
+        <w:ind w:left="720" w:hanging="360"/>
+      </w:pPr>
+      <w:rPr>
+        <w:rFonts w:ascii="Wingdings" w:eastAsiaTheme="minorHAnsi" w:hAnsi="Wingdings" w:cstheme="minorBidi" w:hint="default"/>
+      </w:rPr>
+    </w:lvl>
+    <w:lvl w:ilvl="1" w:tplc="40090003">
+      <w:start w:val="1"/>
+      <w:numFmt w:val="bullet"/>
+      <w:lvlText w:val="o"/>
+      <w:lvlJc w:val="left"/>
+      <w:pPr>
+        <w:ind w:left="1440" w:hanging="360"/>
+      </w:pPr>
+      <w:rPr>
+        <w:rFonts w:ascii="Courier New" w:hAnsi="Courier New" w:cs="Courier New" w:hint="default"/>
+      </w:rPr>
+    </w:lvl>
+    <w:lvl w:ilvl="2" w:tplc="40090005">
+      <w:start w:val="1"/>
+      <w:numFmt w:val="bullet"/>
+      <w:lvlText w:val=""/>
+      <w:lvlJc w:val="left"/>
+      <w:pPr>
+        <w:ind w:left="2160" w:hanging="360"/>
+      </w:pPr>
+      <w:rPr>
+        <w:rFonts w:ascii="Wingdings" w:hAnsi="Wingdings" w:hint="default"/>
+      </w:rPr>
+    </w:lvl>
+    <w:lvl w:ilvl="3" w:tplc="40090001">
+      <w:start w:val="1"/>
+      <w:numFmt w:val="bullet"/>
+      <w:lvlText w:val=""/>
+      <w:lvlJc w:val="left"/>
+      <w:pPr>
+        <w:ind w:left="2880" w:hanging="360"/>
+      </w:pPr>
+      <w:rPr>
+        <w:rFonts w:ascii="Symbol" w:hAnsi="Symbol" w:hint="default"/>
+      </w:rPr>
+    </w:lvl>
+    <w:lvl w:ilvl="4" w:tplc="40090003">
+      <w:start w:val="1"/>
+      <w:numFmt w:val="bullet"/>
+      <w:lvlText w:val="o"/>
+      <w:lvlJc w:val="left"/>
+      <w:pPr>
+        <w:ind w:left="3600" w:hanging="360"/>
+      </w:pPr>
+      <w:rPr>
+        <w:rFonts w:ascii="Courier New" w:hAnsi="Courier New" w:cs="Courier New" w:hint="default"/>
+      </w:rPr>
+    </w:lvl>
+    <w:lvl w:ilvl="5" w:tplc="40090005">
+      <w:start w:val="1"/>
+      <w:numFmt w:val="bullet"/>
+      <w:lvlText w:val=""/>
+      <w:lvlJc w:val="left"/>
+      <w:pPr>
+        <w:ind w:left="4320" w:hanging="360"/>
+      </w:pPr>
+      <w:rPr>
+        <w:rFonts w:ascii="Wingdings" w:hAnsi="Wingdings" w:hint="default"/>
+      </w:rPr>
+    </w:lvl>
+    <w:lvl w:ilvl="6" w:tplc="40090001" w:tentative="1">
+      <w:start w:val="1"/>
+      <w:numFmt w:val="bullet"/>
+      <w:lvlText w:val=""/>
+      <w:lvlJc w:val="left"/>
+      <w:pPr>
+        <w:ind w:left="5040" w:hanging="360"/>
+      </w:pPr>
+      <w:rPr>
+        <w:rFonts w:ascii="Symbol" w:hAnsi="Symbol" w:hint="default"/>
+      </w:rPr>
+    </w:lvl>
+    <w:lvl w:ilvl="7" w:tplc="40090003" w:tentative="1">
+      <w:start w:val="1"/>
+      <w:numFmt w:val="bullet"/>
+      <w:lvlText w:val="o"/>
+      <w:lvlJc w:val="left"/>
+      <w:pPr>
+        <w:ind w:left="5760" w:hanging="360"/>
+      </w:pPr>
+      <w:rPr>
+        <w:rFonts w:ascii="Courier New" w:hAnsi="Courier New" w:cs="Courier New" w:hint="default"/>
+      </w:rPr>
+    </w:lvl>
+    <w:lvl w:ilvl="8" w:tplc="40090005" w:tentative="1">
+      <w:start w:val="1"/>
+      <w:numFmt w:val="bullet"/>
+      <w:lvlText w:val=""/>
+      <w:lvlJc w:val="left"/>
+      <w:pPr>
+        <w:ind w:left="6480" w:hanging="360"/>
+      </w:pPr>
+      <w:rPr>
+        <w:rFonts w:ascii="Wingdings" w:hAnsi="Wingdings" w:hint="default"/>
+      </w:rPr>
+    </w:lvl>
+  </w:abstractNum>
+  <w:abstractNum w:abstractNumId="5" w15:restartNumberingAfterBreak="0">
+    <w:nsid w:val="50227FF1"/>
+    <w:multiLevelType w:val="multilevel"/>
+    <w:tmpl w:val="255CACB2"/>
+    <w:lvl w:ilvl="0">
+      <w:start w:val="1"/>
+      <w:numFmt w:val="bullet"/>
+      <w:lvlText w:val=""/>
+      <w:lvlJc w:val="left"/>
+      <w:pPr>
+        <w:tabs>
+          <w:tab w:val="num" w:pos="720"/>
+        </w:tabs>
+        <w:ind w:left="720" w:hanging="360"/>
+      </w:pPr>
+      <w:rPr>
+        <w:rFonts w:ascii="Symbol" w:hAnsi="Symbol" w:hint="default"/>
+        <w:sz w:val="20"/>
+      </w:rPr>
+    </w:lvl>
+    <w:lvl w:ilvl="1" w:tentative="1">
+      <w:start w:val="1"/>
+      <w:numFmt w:val="bullet"/>
+      <w:lvlText w:val="o"/>
+      <w:lvlJc w:val="left"/>
+      <w:pPr>
+        <w:tabs>
+          <w:tab w:val="num" w:pos="1440"/>
+        </w:tabs>
+        <w:ind w:left="1440" w:hanging="360"/>
+      </w:pPr>
+      <w:rPr>
+        <w:rFonts w:ascii="Courier New" w:hAnsi="Courier New" w:hint="default"/>
+        <w:sz w:val="20"/>
+      </w:rPr>
+    </w:lvl>
+    <w:lvl w:ilvl="2" w:tentative="1">
+      <w:start w:val="1"/>
+      <w:numFmt w:val="bullet"/>
+      <w:lvlText w:val=""/>
+      <w:lvlJc w:val="left"/>
+      <w:pPr>
+        <w:tabs>
+          <w:tab w:val="num" w:pos="2160"/>
+        </w:tabs>
+        <w:ind w:left="2160" w:hanging="360"/>
+      </w:pPr>
+      <w:rPr>
+        <w:rFonts w:ascii="Wingdings" w:hAnsi="Wingdings" w:hint="default"/>
+        <w:sz w:val="20"/>
+      </w:rPr>
+    </w:lvl>
+    <w:lvl w:ilvl="3" w:tentative="1">
+      <w:start w:val="1"/>
+      <w:numFmt w:val="bullet"/>
+      <w:lvlText w:val=""/>
+      <w:lvlJc w:val="left"/>
+      <w:pPr>
+        <w:tabs>
+          <w:tab w:val="num" w:pos="2880"/>
+        </w:tabs>
+        <w:ind w:left="2880" w:hanging="360"/>
+      </w:pPr>
+      <w:rPr>
+        <w:rFonts w:ascii="Wingdings" w:hAnsi="Wingdings" w:hint="default"/>
+        <w:sz w:val="20"/>
+      </w:rPr>
+    </w:lvl>
+    <w:lvl w:ilvl="4" w:tentative="1">
+      <w:start w:val="1"/>
+      <w:numFmt w:val="bullet"/>
+      <w:lvlText w:val=""/>
+      <w:lvlJc w:val="left"/>
+      <w:pPr>
+        <w:tabs>
+          <w:tab w:val="num" w:pos="3600"/>
+        </w:tabs>
+        <w:ind w:left="3600" w:hanging="360"/>
+      </w:pPr>
+      <w:rPr>
+        <w:rFonts w:ascii="Wingdings" w:hAnsi="Wingdings" w:hint="default"/>
+        <w:sz w:val="20"/>
+      </w:rPr>
+    </w:lvl>
+    <w:lvl w:ilvl="5" w:tentative="1">
+      <w:start w:val="1"/>
+      <w:numFmt w:val="bullet"/>
+      <w:lvlText w:val=""/>
+      <w:lvlJc w:val="left"/>
+      <w:pPr>
+        <w:tabs>
+          <w:tab w:val="num" w:pos="4320"/>
+        </w:tabs>
+        <w:ind w:left="4320" w:hanging="360"/>
+      </w:pPr>
+      <w:rPr>
+        <w:rFonts w:ascii="Wingdings" w:hAnsi="Wingdings" w:hint="default"/>
+        <w:sz w:val="20"/>
+      </w:rPr>
+    </w:lvl>
+    <w:lvl w:ilvl="6" w:tentative="1">
+      <w:start w:val="1"/>
+      <w:numFmt w:val="bullet"/>
+      <w:lvlText w:val=""/>
+      <w:lvlJc w:val="left"/>
+      <w:pPr>
+        <w:tabs>
+          <w:tab w:val="num" w:pos="5040"/>
+        </w:tabs>
+        <w:ind w:left="5040" w:hanging="360"/>
+      </w:pPr>
+      <w:rPr>
+        <w:rFonts w:ascii="Wingdings" w:hAnsi="Wingdings" w:hint="default"/>
+        <w:sz w:val="20"/>
+      </w:rPr>
+    </w:lvl>
+    <w:lvl w:ilvl="7" w:tentative="1">
+      <w:start w:val="1"/>
+      <w:numFmt w:val="bullet"/>
+      <w:lvlText w:val=""/>
+      <w:lvlJc w:val="left"/>
+      <w:pPr>
+        <w:tabs>
+          <w:tab w:val="num" w:pos="5760"/>
+        </w:tabs>
+        <w:ind w:left="5760" w:hanging="360"/>
+      </w:pPr>
+      <w:rPr>
+        <w:rFonts w:ascii="Wingdings" w:hAnsi="Wingdings" w:hint="default"/>
+        <w:sz w:val="20"/>
+      </w:rPr>
+    </w:lvl>
+    <w:lvl w:ilvl="8" w:tentative="1">
+      <w:start w:val="1"/>
+      <w:numFmt w:val="bullet"/>
+      <w:lvlText w:val=""/>
+      <w:lvlJc w:val="left"/>
+      <w:pPr>
+        <w:tabs>
+          <w:tab w:val="num" w:pos="6480"/>
+        </w:tabs>
+        <w:ind w:left="6480" w:hanging="360"/>
+      </w:pPr>
+      <w:rPr>
+        <w:rFonts w:ascii="Wingdings" w:hAnsi="Wingdings" w:hint="default"/>
+        <w:sz w:val="20"/>
+      </w:rPr>
+    </w:lvl>
+  </w:abstractNum>
+  <w:abstractNum w:abstractNumId="6" w15:restartNumberingAfterBreak="0">
     <w:nsid w:val="6C9A1866"/>
     <w:multiLevelType w:val="multilevel"/>
     <w:tmpl w:val="8B1084D0"/>
@@ -3028,7 +3773,7 @@
       </w:rPr>
     </w:lvl>
   </w:abstractNum>
-  <w:abstractNum w:abstractNumId="3" w15:restartNumberingAfterBreak="0">
+  <w:abstractNum w:abstractNumId="7" w15:restartNumberingAfterBreak="0">
     <w:nsid w:val="6D2F02ED"/>
     <w:multiLevelType w:val="multilevel"/>
     <w:tmpl w:val="D166DA78"/>
@@ -3177,7 +3922,97 @@
       </w:rPr>
     </w:lvl>
   </w:abstractNum>
-  <w:abstractNum w:abstractNumId="4" w15:restartNumberingAfterBreak="0">
+  <w:abstractNum w:abstractNumId="8" w15:restartNumberingAfterBreak="0">
+    <w:nsid w:val="714648BE"/>
+    <w:multiLevelType w:val="hybridMultilevel"/>
+    <w:tmpl w:val="F4D8A5F2"/>
+    <w:lvl w:ilvl="0" w:tplc="A7747820">
+      <w:start w:val="1"/>
+      <w:numFmt w:val="decimal"/>
+      <w:lvlText w:val="%1)"/>
+      <w:lvlJc w:val="left"/>
+      <w:pPr>
+        <w:ind w:left="720" w:hanging="360"/>
+      </w:pPr>
+      <w:rPr>
+        <w:rFonts w:hint="default"/>
+        <w:b/>
+      </w:rPr>
+    </w:lvl>
+    <w:lvl w:ilvl="1" w:tplc="40090019" w:tentative="1">
+      <w:start w:val="1"/>
+      <w:numFmt w:val="lowerLetter"/>
+      <w:lvlText w:val="%2."/>
+      <w:lvlJc w:val="left"/>
+      <w:pPr>
+        <w:ind w:left="1440" w:hanging="360"/>
+      </w:pPr>
+    </w:lvl>
+    <w:lvl w:ilvl="2" w:tplc="4009001B" w:tentative="1">
+      <w:start w:val="1"/>
+      <w:numFmt w:val="lowerRoman"/>
+      <w:lvlText w:val="%3."/>
+      <w:lvlJc w:val="right"/>
+      <w:pPr>
+        <w:ind w:left="2160" w:hanging="180"/>
+      </w:pPr>
+    </w:lvl>
+    <w:lvl w:ilvl="3" w:tplc="4009000F" w:tentative="1">
+      <w:start w:val="1"/>
+      <w:numFmt w:val="decimal"/>
+      <w:lvlText w:val="%4."/>
+      <w:lvlJc w:val="left"/>
+      <w:pPr>
+        <w:ind w:left="2880" w:hanging="360"/>
+      </w:pPr>
+    </w:lvl>
+    <w:lvl w:ilvl="4" w:tplc="40090019" w:tentative="1">
+      <w:start w:val="1"/>
+      <w:numFmt w:val="lowerLetter"/>
+      <w:lvlText w:val="%5."/>
+      <w:lvlJc w:val="left"/>
+      <w:pPr>
+        <w:ind w:left="3600" w:hanging="360"/>
+      </w:pPr>
+    </w:lvl>
+    <w:lvl w:ilvl="5" w:tplc="4009001B" w:tentative="1">
+      <w:start w:val="1"/>
+      <w:numFmt w:val="lowerRoman"/>
+      <w:lvlText w:val="%6."/>
+      <w:lvlJc w:val="right"/>
+      <w:pPr>
+        <w:ind w:left="4320" w:hanging="180"/>
+      </w:pPr>
+    </w:lvl>
+    <w:lvl w:ilvl="6" w:tplc="4009000F" w:tentative="1">
+      <w:start w:val="1"/>
+      <w:numFmt w:val="decimal"/>
+      <w:lvlText w:val="%7."/>
+      <w:lvlJc w:val="left"/>
+      <w:pPr>
+        <w:ind w:left="5040" w:hanging="360"/>
+      </w:pPr>
+    </w:lvl>
+    <w:lvl w:ilvl="7" w:tplc="40090019" w:tentative="1">
+      <w:start w:val="1"/>
+      <w:numFmt w:val="lowerLetter"/>
+      <w:lvlText w:val="%8."/>
+      <w:lvlJc w:val="left"/>
+      <w:pPr>
+        <w:ind w:left="5760" w:hanging="360"/>
+      </w:pPr>
+    </w:lvl>
+    <w:lvl w:ilvl="8" w:tplc="4009001B" w:tentative="1">
+      <w:start w:val="1"/>
+      <w:numFmt w:val="lowerRoman"/>
+      <w:lvlText w:val="%9."/>
+      <w:lvlJc w:val="right"/>
+      <w:pPr>
+        <w:ind w:left="6480" w:hanging="180"/>
+      </w:pPr>
+    </w:lvl>
+  </w:abstractNum>
+  <w:abstractNum w:abstractNumId="9" w15:restartNumberingAfterBreak="0">
     <w:nsid w:val="78774FAB"/>
     <w:multiLevelType w:val="multilevel"/>
     <w:tmpl w:val="4EBE3332"/>
@@ -3326,7 +4161,7 @@
       </w:rPr>
     </w:lvl>
   </w:abstractNum>
-  <w:abstractNum w:abstractNumId="5" w15:restartNumberingAfterBreak="0">
+  <w:abstractNum w:abstractNumId="10" w15:restartNumberingAfterBreak="0">
     <w:nsid w:val="7ABA10FC"/>
     <w:multiLevelType w:val="multilevel"/>
     <w:tmpl w:val="9FBA2CE2"/>
@@ -3443,18 +4278,33 @@
     <w:abstractNumId w:val="0"/>
   </w:num>
   <w:num w:numId="2" w16cid:durableId="549271781">
+    <w:abstractNumId w:val="10"/>
+  </w:num>
+  <w:num w:numId="3" w16cid:durableId="1765492905">
+    <w:abstractNumId w:val="7"/>
+  </w:num>
+  <w:num w:numId="4" w16cid:durableId="1394431586">
+    <w:abstractNumId w:val="6"/>
+  </w:num>
+  <w:num w:numId="5" w16cid:durableId="2074960748">
+    <w:abstractNumId w:val="3"/>
+  </w:num>
+  <w:num w:numId="6" w16cid:durableId="1029406398">
+    <w:abstractNumId w:val="9"/>
+  </w:num>
+  <w:num w:numId="7" w16cid:durableId="2136479270">
+    <w:abstractNumId w:val="8"/>
+  </w:num>
+  <w:num w:numId="8" w16cid:durableId="1763256533">
+    <w:abstractNumId w:val="2"/>
+  </w:num>
+  <w:num w:numId="9" w16cid:durableId="803817194">
+    <w:abstractNumId w:val="1"/>
+  </w:num>
+  <w:num w:numId="10" w16cid:durableId="1422721104">
     <w:abstractNumId w:val="5"/>
   </w:num>
-  <w:num w:numId="3" w16cid:durableId="1765492905">
-    <w:abstractNumId w:val="3"/>
-  </w:num>
-  <w:num w:numId="4" w16cid:durableId="1394431586">
-    <w:abstractNumId w:val="2"/>
-  </w:num>
-  <w:num w:numId="5" w16cid:durableId="2074960748">
-    <w:abstractNumId w:val="1"/>
-  </w:num>
-  <w:num w:numId="6" w16cid:durableId="1029406398">
+  <w:num w:numId="11" w16cid:durableId="1403524697">
     <w:abstractNumId w:val="4"/>
   </w:num>
 </w:numbering>

</xml_diff>